<commit_message>
Update doc and jupyter
</commit_message>
<xml_diff>
--- a/Project.docx
+++ b/Project.docx
@@ -46,8 +46,16 @@
         <w:rPr>
           <w:spacing w:val="-2"/>
         </w:rPr>
-        <w:t>Robin Helbig</w:t>
-      </w:r>
+        <w:t xml:space="preserve">Robin </w:t>
+      </w:r>
+      <w:proofErr w:type="spellStart"/>
+      <w:r>
+        <w:rPr>
+          <w:spacing w:val="-2"/>
+        </w:rPr>
+        <w:t>Helbig</w:t>
+      </w:r>
+      <w:proofErr w:type="spellEnd"/>
       <w:r>
         <w:rPr>
           <w:spacing w:val="-2"/>
@@ -99,8 +107,16 @@
         <w:rPr>
           <w:spacing w:val="-2"/>
         </w:rPr>
-        <w:t>, istxxxxxx</w:t>
-      </w:r>
+        <w:t xml:space="preserve">, </w:t>
+      </w:r>
+      <w:proofErr w:type="spellStart"/>
+      <w:r>
+        <w:rPr>
+          <w:spacing w:val="-2"/>
+        </w:rPr>
+        <w:t>istxxxxxx</w:t>
+      </w:r>
+      <w:proofErr w:type="spellEnd"/>
     </w:p>
     <w:p>
       <w:pPr>
@@ -131,8 +147,16 @@
         <w:rPr>
           <w:spacing w:val="-2"/>
         </w:rPr>
-        <w:t>author name, istxxxxxx</w:t>
-      </w:r>
+        <w:t xml:space="preserve">author name, </w:t>
+      </w:r>
+      <w:proofErr w:type="spellStart"/>
+      <w:r>
+        <w:rPr>
+          <w:spacing w:val="-2"/>
+        </w:rPr>
+        <w:t>istxxxxxx</w:t>
+      </w:r>
+      <w:proofErr w:type="spellEnd"/>
     </w:p>
     <w:p>
       <w:pPr>
@@ -215,6 +239,7 @@
       <w:r>
         <w:t xml:space="preserve">remove terms that were just consisting of punctuation (e. g. “,”) because </w:t>
       </w:r>
+      <w:proofErr w:type="spellStart"/>
       <w:r>
         <w:rPr>
           <w:i/>
@@ -222,6 +247,7 @@
         </w:rPr>
         <w:t>nltk</w:t>
       </w:r>
+      <w:proofErr w:type="spellEnd"/>
       <w:r>
         <w:rPr>
           <w:i/>
@@ -232,6 +258,7 @@
       <w:r>
         <w:t xml:space="preserve">seemed to include them in the output of the </w:t>
       </w:r>
+      <w:proofErr w:type="spellStart"/>
       <w:r>
         <w:rPr>
           <w:i/>
@@ -239,6 +266,7 @@
         </w:rPr>
         <w:t>word_tokenize</w:t>
       </w:r>
+      <w:proofErr w:type="spellEnd"/>
       <w:r>
         <w:t xml:space="preserve"> function.</w:t>
       </w:r>
@@ -251,7 +279,15 @@
         <w:t>terms</w:t>
       </w:r>
       <w:r>
-        <w:t xml:space="preserve"> to increase the number of informative terms that could be used for sentence evaluation. Furthermore, we decided to remove stopwords to increase the information density of sentences. We also turned every term lowercase to increase comparability between sentences. </w:t>
+        <w:t xml:space="preserve"> to increase the number of informative terms that could be used for sentence evaluation. Furthermore, we decided to remove </w:t>
+      </w:r>
+      <w:proofErr w:type="spellStart"/>
+      <w:r>
+        <w:t>stopwords</w:t>
+      </w:r>
+      <w:proofErr w:type="spellEnd"/>
+      <w:r>
+        <w:t xml:space="preserve"> to increase the information density of sentences. We also turned every term lowercase to increase comparability between sentences. </w:t>
       </w:r>
     </w:p>
     <w:p>
@@ -297,6 +333,7 @@
       <w:r>
         <w:t xml:space="preserve">We implemented the following five approaches for score generation. They can be chosen via the </w:t>
       </w:r>
+      <w:proofErr w:type="spellStart"/>
       <w:r>
         <w:rPr>
           <w:i/>
@@ -304,6 +341,7 @@
         </w:rPr>
         <w:t>args</w:t>
       </w:r>
+      <w:proofErr w:type="spellEnd"/>
       <w:r>
         <w:t xml:space="preserve"> parameter of the ranking function.</w:t>
       </w:r>
@@ -324,21 +362,101 @@
         <w:t xml:space="preserve">TF (term frequency) </w:t>
       </w:r>
       <w:r>
-        <w:t>based score for sentences or the whole document we went through the previously mentioned list of terms and counted the occurrences of every term. After that we diminished the impact of having the same term multiple times in the same sentence with the help of a logarithmic function.</w:t>
-      </w:r>
-    </w:p>
-    <w:p>
-      <w:pPr>
-        <w:rPr>
-          <w:color w:val="FF0000"/>
-        </w:rPr>
-      </w:pPr>
-      <w:r>
-        <w:rPr>
-          <w:color w:val="FF0000"/>
-        </w:rPr>
-        <w:t>FORMULA</w:t>
-      </w:r>
+        <w:t>based score for sentences or the whole document we went through the previously mentioned list of terms and counted the occurrences of every term. After that we diminished the impact of having the same term multiple times in the same sentence with the help of a logarithmic function</w:t>
+      </w:r>
+      <w:r>
+        <w:t>:</w:t>
+      </w:r>
+    </w:p>
+    <w:p>
+      <w:pPr>
+        <w:rPr>
+          <w:color w:val="000000" w:themeColor="text1"/>
+        </w:rPr>
+      </w:pPr>
+      <m:oMathPara>
+        <m:oMath>
+          <m:sSub>
+            <m:sSubPr>
+              <m:ctrlPr>
+                <w:rPr>
+                  <w:rFonts w:ascii="Cambria Math" w:hAnsi="Cambria Math"/>
+                  <w:i/>
+                  <w:color w:val="000000" w:themeColor="text1"/>
+                </w:rPr>
+              </m:ctrlPr>
+            </m:sSubPr>
+            <m:e>
+              <m:r>
+                <w:rPr>
+                  <w:rFonts w:ascii="Cambria Math" w:hAnsi="Cambria Math"/>
+                  <w:color w:val="000000" w:themeColor="text1"/>
+                </w:rPr>
+                <m:t>tf</m:t>
+              </m:r>
+            </m:e>
+            <m:sub>
+              <m:r>
+                <w:rPr>
+                  <w:rFonts w:ascii="Cambria Math" w:hAnsi="Cambria Math"/>
+                  <w:color w:val="000000" w:themeColor="text1"/>
+                </w:rPr>
+                <m:t>log</m:t>
+              </m:r>
+            </m:sub>
+          </m:sSub>
+          <m:r>
+            <w:rPr>
+              <w:rFonts w:ascii="Cambria Math" w:hAnsi="Cambria Math"/>
+              <w:color w:val="000000" w:themeColor="text1"/>
+            </w:rPr>
+            <m:t>=</m:t>
+          </m:r>
+          <m:r>
+            <w:rPr>
+              <w:rFonts w:ascii="Cambria Math" w:hAnsi="Cambria Math"/>
+              <w:color w:val="000000" w:themeColor="text1"/>
+            </w:rPr>
+            <m:t>1+</m:t>
+          </m:r>
+          <m:sSub>
+            <m:sSubPr>
+              <m:ctrlPr>
+                <w:rPr>
+                  <w:rFonts w:ascii="Cambria Math" w:hAnsi="Cambria Math"/>
+                  <w:i/>
+                  <w:color w:val="000000" w:themeColor="text1"/>
+                </w:rPr>
+              </m:ctrlPr>
+            </m:sSubPr>
+            <m:e>
+              <m:r>
+                <w:rPr>
+                  <w:rFonts w:ascii="Cambria Math" w:hAnsi="Cambria Math"/>
+                  <w:color w:val="000000" w:themeColor="text1"/>
+                </w:rPr>
+                <m:t>log</m:t>
+              </m:r>
+            </m:e>
+            <m:sub>
+              <m:r>
+                <w:rPr>
+                  <w:rFonts w:ascii="Cambria Math" w:hAnsi="Cambria Math"/>
+                  <w:color w:val="000000" w:themeColor="text1"/>
+                </w:rPr>
+                <m:t>10</m:t>
+              </m:r>
+            </m:sub>
+          </m:sSub>
+          <m:r>
+            <w:rPr>
+              <w:rFonts w:ascii="Cambria Math" w:hAnsi="Cambria Math"/>
+              <w:color w:val="000000" w:themeColor="text1"/>
+            </w:rPr>
+            <m:t>(tf)</m:t>
+          </m:r>
+        </m:oMath>
+      </m:oMathPara>
     </w:p>
     <w:p>
       <w:pPr>
@@ -774,7 +892,35 @@
         <w:rPr>
           <w:rFonts w:ascii="NimbusRomNo9L" w:hAnsi="NimbusRomNo9L"/>
         </w:rPr>
-        <w:t xml:space="preserve">), is the system better at providing recall or preci- sion guarantees? How would you </w:t>
+        <w:t xml:space="preserve">), is the system better at providing recall or </w:t>
+      </w:r>
+      <w:proofErr w:type="spellStart"/>
+      <w:r>
+        <w:rPr>
+          <w:rFonts w:ascii="NimbusRomNo9L" w:hAnsi="NimbusRomNo9L"/>
+        </w:rPr>
+        <w:t>preci</w:t>
+      </w:r>
+      <w:proofErr w:type="spellEnd"/>
+      <w:r>
+        <w:rPr>
+          <w:rFonts w:ascii="NimbusRomNo9L" w:hAnsi="NimbusRomNo9L"/>
+        </w:rPr>
+        <w:t xml:space="preserve">- </w:t>
+      </w:r>
+      <w:proofErr w:type="spellStart"/>
+      <w:r>
+        <w:rPr>
+          <w:rFonts w:ascii="NimbusRomNo9L" w:hAnsi="NimbusRomNo9L"/>
+        </w:rPr>
+        <w:t>sion</w:t>
+      </w:r>
+      <w:proofErr w:type="spellEnd"/>
+      <w:r>
+        <w:rPr>
+          <w:rFonts w:ascii="NimbusRomNo9L" w:hAnsi="NimbusRomNo9L"/>
+        </w:rPr>
+        <w:t xml:space="preserve"> guarantees? How would you </w:t>
       </w:r>
       <w:r>
         <w:rPr>
@@ -1489,6 +1635,50 @@
     <w:lsdException w:name="Strong" w:qFormat="1"/>
     <w:lsdException w:name="Emphasis" w:qFormat="1"/>
     <w:lsdException w:name="Normal (Web)" w:uiPriority="99"/>
+    <w:lsdException w:name="Normal Table" w:semiHidden="1" w:unhideWhenUsed="1"/>
+    <w:lsdException w:name="Table Simple 1" w:semiHidden="1" w:unhideWhenUsed="1"/>
+    <w:lsdException w:name="Table Simple 2" w:semiHidden="1" w:unhideWhenUsed="1"/>
+    <w:lsdException w:name="Table Simple 3" w:semiHidden="1" w:unhideWhenUsed="1"/>
+    <w:lsdException w:name="Table Classic 1" w:semiHidden="1" w:unhideWhenUsed="1"/>
+    <w:lsdException w:name="Table Classic 2" w:semiHidden="1" w:unhideWhenUsed="1"/>
+    <w:lsdException w:name="Table Classic 3" w:semiHidden="1" w:unhideWhenUsed="1"/>
+    <w:lsdException w:name="Table Classic 4" w:semiHidden="1" w:unhideWhenUsed="1"/>
+    <w:lsdException w:name="Table Colorful 1" w:semiHidden="1" w:unhideWhenUsed="1"/>
+    <w:lsdException w:name="Table Colorful 2" w:semiHidden="1" w:unhideWhenUsed="1"/>
+    <w:lsdException w:name="Table Colorful 3" w:semiHidden="1" w:unhideWhenUsed="1"/>
+    <w:lsdException w:name="Table Columns 1" w:semiHidden="1" w:unhideWhenUsed="1"/>
+    <w:lsdException w:name="Table Columns 2" w:semiHidden="1" w:unhideWhenUsed="1"/>
+    <w:lsdException w:name="Table Columns 3" w:semiHidden="1" w:unhideWhenUsed="1"/>
+    <w:lsdException w:name="Table Columns 4" w:semiHidden="1" w:unhideWhenUsed="1"/>
+    <w:lsdException w:name="Table Columns 5" w:semiHidden="1" w:unhideWhenUsed="1"/>
+    <w:lsdException w:name="Table Grid 1" w:semiHidden="1" w:unhideWhenUsed="1"/>
+    <w:lsdException w:name="Table Grid 2" w:semiHidden="1" w:unhideWhenUsed="1"/>
+    <w:lsdException w:name="Table Grid 3" w:semiHidden="1" w:unhideWhenUsed="1"/>
+    <w:lsdException w:name="Table Grid 4" w:semiHidden="1" w:unhideWhenUsed="1"/>
+    <w:lsdException w:name="Table Grid 5" w:semiHidden="1" w:unhideWhenUsed="1"/>
+    <w:lsdException w:name="Table Grid 6" w:semiHidden="1" w:unhideWhenUsed="1"/>
+    <w:lsdException w:name="Table Grid 7" w:semiHidden="1" w:unhideWhenUsed="1"/>
+    <w:lsdException w:name="Table Grid 8" w:semiHidden="1" w:unhideWhenUsed="1"/>
+    <w:lsdException w:name="Table List 1" w:semiHidden="1" w:unhideWhenUsed="1"/>
+    <w:lsdException w:name="Table List 2" w:semiHidden="1" w:unhideWhenUsed="1"/>
+    <w:lsdException w:name="Table List 3" w:semiHidden="1" w:unhideWhenUsed="1"/>
+    <w:lsdException w:name="Table List 4" w:semiHidden="1" w:unhideWhenUsed="1"/>
+    <w:lsdException w:name="Table List 5" w:semiHidden="1" w:unhideWhenUsed="1"/>
+    <w:lsdException w:name="Table List 6" w:semiHidden="1" w:unhideWhenUsed="1"/>
+    <w:lsdException w:name="Table List 7" w:semiHidden="1" w:unhideWhenUsed="1"/>
+    <w:lsdException w:name="Table List 8" w:semiHidden="1" w:unhideWhenUsed="1"/>
+    <w:lsdException w:name="Table 3D effects 1" w:semiHidden="1" w:unhideWhenUsed="1"/>
+    <w:lsdException w:name="Table 3D effects 2" w:semiHidden="1" w:unhideWhenUsed="1"/>
+    <w:lsdException w:name="Table 3D effects 3" w:semiHidden="1" w:unhideWhenUsed="1"/>
+    <w:lsdException w:name="Table Contemporary" w:semiHidden="1" w:unhideWhenUsed="1"/>
+    <w:lsdException w:name="Table Elegant" w:semiHidden="1" w:unhideWhenUsed="1"/>
+    <w:lsdException w:name="Table Professional" w:semiHidden="1" w:unhideWhenUsed="1"/>
+    <w:lsdException w:name="Table Subtle 1" w:semiHidden="1" w:unhideWhenUsed="1"/>
+    <w:lsdException w:name="Table Subtle 2" w:semiHidden="1" w:unhideWhenUsed="1"/>
+    <w:lsdException w:name="Table Web 1" w:semiHidden="1" w:unhideWhenUsed="1"/>
+    <w:lsdException w:name="Table Web 2" w:semiHidden="1" w:unhideWhenUsed="1"/>
+    <w:lsdException w:name="Table Web 3" w:semiHidden="1" w:unhideWhenUsed="1"/>
+    <w:lsdException w:name="Table Theme" w:semiHidden="1" w:unhideWhenUsed="1"/>
     <w:lsdException w:name="Placeholder Text" w:semiHidden="1" w:uiPriority="99" w:unhideWhenUsed="1"/>
     <w:lsdException w:name="No Spacing" w:uiPriority="99" w:qFormat="1"/>
     <w:lsdException w:name="Light Shading" w:uiPriority="99"/>
@@ -1600,15 +1790,15 @@
     <w:lsdException w:name="Book Title" w:uiPriority="69" w:qFormat="1"/>
     <w:lsdException w:name="Bibliography" w:semiHidden="1" w:uiPriority="70" w:unhideWhenUsed="1"/>
     <w:lsdException w:name="TOC Heading" w:semiHidden="1" w:uiPriority="71" w:unhideWhenUsed="1" w:qFormat="1"/>
-    <w:lsdException w:name="Plain Table 1" w:semiHidden="1" w:uiPriority="72" w:unhideWhenUsed="1"/>
-    <w:lsdException w:name="Plain Table 2" w:semiHidden="1" w:uiPriority="73" w:unhideWhenUsed="1"/>
+    <w:lsdException w:name="Plain Table 1" w:uiPriority="72"/>
+    <w:lsdException w:name="Plain Table 2" w:uiPriority="73"/>
     <w:lsdException w:name="Plain Table 3" w:uiPriority="19" w:qFormat="1"/>
     <w:lsdException w:name="Plain Table 4" w:uiPriority="21" w:qFormat="1"/>
     <w:lsdException w:name="Plain Table 5" w:uiPriority="31" w:qFormat="1"/>
     <w:lsdException w:name="Grid Table Light" w:uiPriority="32" w:qFormat="1"/>
     <w:lsdException w:name="Grid Table 1 Light" w:uiPriority="33" w:qFormat="1"/>
-    <w:lsdException w:name="Grid Table 2" w:semiHidden="1" w:uiPriority="37" w:unhideWhenUsed="1"/>
-    <w:lsdException w:name="Grid Table 3" w:semiHidden="1" w:uiPriority="39" w:unhideWhenUsed="1" w:qFormat="1"/>
+    <w:lsdException w:name="Grid Table 2" w:uiPriority="37"/>
+    <w:lsdException w:name="Grid Table 3" w:uiPriority="39" w:qFormat="1"/>
     <w:lsdException w:name="Grid Table 4" w:uiPriority="41"/>
     <w:lsdException w:name="Grid Table 5 Dark" w:uiPriority="42"/>
     <w:lsdException w:name="Grid Table 6 Colorful" w:uiPriority="43"/>
@@ -1877,11 +2067,15 @@
   </w:style>
   <w:style w:type="character" w:default="1" w:styleId="Absatz-Standardschriftart">
     <w:name w:val="Default Paragraph Font"/>
+    <w:uiPriority w:val="1"/>
     <w:semiHidden/>
+    <w:unhideWhenUsed/>
   </w:style>
   <w:style w:type="table" w:default="1" w:styleId="NormaleTabelle">
     <w:name w:val="Normal Table"/>
+    <w:uiPriority w:val="99"/>
     <w:semiHidden/>
+    <w:unhideWhenUsed/>
     <w:tblPr>
       <w:tblInd w:w="0" w:type="dxa"/>
       <w:tblCellMar>
@@ -1894,7 +2088,9 @@
   </w:style>
   <w:style w:type="numbering" w:default="1" w:styleId="KeineListe">
     <w:name w:val="No List"/>
+    <w:uiPriority w:val="99"/>
     <w:semiHidden/>
+    <w:unhideWhenUsed/>
   </w:style>
   <w:style w:type="character" w:styleId="Funotenzeichen">
     <w:name w:val="footnote reference"/>
@@ -2107,6 +2303,16 @@
       <w:sz w:val="24"/>
       <w:szCs w:val="24"/>
       <w:lang w:val="de-DE" w:eastAsia="de-DE"/>
+    </w:rPr>
+  </w:style>
+  <w:style w:type="character" w:styleId="Platzhaltertext">
+    <w:name w:val="Placeholder Text"/>
+    <w:basedOn w:val="Absatz-Standardschriftart"/>
+    <w:uiPriority w:val="99"/>
+    <w:unhideWhenUsed/>
+    <w:rsid w:val="00E13A56"/>
+    <w:rPr>
+      <w:color w:val="808080"/>
     </w:rPr>
   </w:style>
 </w:styles>

</xml_diff>